<commit_message>
Gleymdi að updatea Heimadæmi9 jafnóðum. Fékk allt rétt nema dæmi 5, held ég
</commit_message>
<xml_diff>
--- a/Heimadæmi/Heimadæmi9/Heimadæmi9.docx
+++ b/Heimadæmi/Heimadæmi9/Heimadæmi9.docx
@@ -32,6 +32,9 @@
         </w:numPr>
       </w:pPr>
       <w:r>
+        <w:rPr>
+          <w:noProof/>
+        </w:rPr>
         <w:drawing>
           <wp:anchor distT="0" distB="0" distL="114300" distR="114300" simplePos="0" relativeHeight="251658240" behindDoc="0" locked="0" layoutInCell="1" allowOverlap="1" wp14:anchorId="7059E04C" wp14:editId="1FCCBC88">
             <wp:simplePos x="0" y="0"/>
@@ -106,27 +109,14 @@
         </w:numPr>
       </w:pPr>
       <w:r>
-        <w:t>Tvö net eru eins(</w:t>
-      </w:r>
-      <w:proofErr w:type="spellStart"/>
-      <w:r>
-        <w:t>isomorphic</w:t>
-      </w:r>
-      <w:proofErr w:type="spellEnd"/>
-      <w:r>
-        <w:t xml:space="preserve">) ef hægt er að endurnefna hnúta annars netsins þannig að það sé nákvæmlega eins og hitt. Fyrir neðan er mitt svar við lið a. Þarna teiknaði ég netið tvisvar með þrem litum. Fyrra netið eru bara punktarnir án svartra lína en seinna netið er nákvæmlega eins með 45° halla réttsælis til þess að mynda sexhyrning. Svo bætti ég við svörtum línum til þess að </w:t>
+        <w:t xml:space="preserve">Tvö net eru eins(isomorphic) ef hægt er að endurnefna hnúta annars netsins þannig að það sé nákvæmlega eins og hitt. Fyrir neðan er mitt svar við lið a. Þarna teiknaði ég netið tvisvar með þrem litum. Fyrra netið eru bara punktarnir án svartra lína en seinna netið er nákvæmlega eins með 45° halla réttsælis til þess að mynda sexhyrning. Svo bætti ég við svörtum línum til þess að </w:t>
       </w:r>
       <w:r>
         <w:t xml:space="preserve">fullmynda sexhyrninginn eins og dæmið </w:t>
       </w:r>
       <w:r>
-        <w:t xml:space="preserve">lítur út. Núna sést þau eru </w:t>
-      </w:r>
-      <w:proofErr w:type="spellStart"/>
-      <w:r>
-        <w:t>isomorphic</w:t>
-      </w:r>
-      <w:proofErr w:type="spellEnd"/>
+        <w:t>lítur út. Núna sést þau eru isomorphic</w:t>
+      </w:r>
       <w:r>
         <w:t xml:space="preserve">. </w:t>
       </w:r>
@@ -137,11 +127,14 @@
         <w:br/>
       </w:r>
       <w:r>
+        <w:rPr>
+          <w:noProof/>
+        </w:rPr>
         <w:drawing>
-          <wp:inline distT="0" distB="0" distL="0" distR="0" wp14:anchorId="0ADA27F8" wp14:editId="303F1C21">
-            <wp:extent cx="5943600" cy="2219325"/>
-            <wp:effectExtent l="0" t="0" r="0" b="9525"/>
-            <wp:docPr id="1097395872" name="Picture 1" descr="Open photo"/>
+          <wp:inline distT="0" distB="0" distL="0" distR="0" wp14:anchorId="1D374175" wp14:editId="51DA4E27">
+            <wp:extent cx="5943600" cy="2303780"/>
+            <wp:effectExtent l="0" t="0" r="0" b="1270"/>
+            <wp:docPr id="1315379235" name="Picture 2" descr="Open photo"/>
             <wp:cNvGraphicFramePr>
               <a:graphicFrameLocks xmlns:a="http://schemas.openxmlformats.org/drawingml/2006/main" noChangeAspect="1"/>
             </wp:cNvGraphicFramePr>
@@ -149,7 +142,7 @@
               <a:graphicData uri="http://schemas.openxmlformats.org/drawingml/2006/picture">
                 <pic:pic xmlns:pic="http://schemas.openxmlformats.org/drawingml/2006/picture">
                   <pic:nvPicPr>
-                    <pic:cNvPr id="0" name="Picture 1" descr="Open photo"/>
+                    <pic:cNvPr id="0" name="Picture 3" descr="Open photo"/>
                     <pic:cNvPicPr>
                       <a:picLocks noChangeAspect="1" noChangeArrowheads="1"/>
                     </pic:cNvPicPr>
@@ -170,7 +163,7 @@
                   <pic:spPr bwMode="auto">
                     <a:xfrm>
                       <a:off x="0" y="0"/>
-                      <a:ext cx="5943600" cy="2219325"/>
+                      <a:ext cx="5943600" cy="2303780"/>
                     </a:xfrm>
                     <a:prstGeom prst="rect">
                       <a:avLst/>
@@ -192,6 +185,9 @@
         <w:ind w:left="720"/>
       </w:pPr>
       <w:r>
+        <w:rPr>
+          <w:noProof/>
+        </w:rPr>
         <w:drawing>
           <wp:inline distT="0" distB="0" distL="0" distR="0" wp14:anchorId="4137D66C" wp14:editId="5D9B807E">
             <wp:extent cx="5382376" cy="2105319"/>
@@ -252,15 +248,7 @@
       </w:pPr>
       <w:r>
         <w:lastRenderedPageBreak/>
-        <w:t>Sýnið þrjú ólík óhringuð stefnunet (</w:t>
-      </w:r>
-      <w:proofErr w:type="spellStart"/>
-      <w:r>
-        <w:t>DAGs</w:t>
-      </w:r>
-      <w:proofErr w:type="spellEnd"/>
-      <w:r>
-        <w:t>), hvert þeirra með</w:t>
+        <w:t>Sýnið þrjú ólík óhringuð stefnunet (DAGs), hvert þeirra með</w:t>
       </w:r>
       <w:r>
         <w:br/>
@@ -268,15 +256,7 @@
       </w:r>
       <w:r>
         <w:br/>
-        <w:t xml:space="preserve">stefnunet hefur nákvæmlega tvær ólíkar </w:t>
-      </w:r>
-      <w:proofErr w:type="spellStart"/>
-      <w:r>
-        <w:t>grannfræðiraðanir</w:t>
-      </w:r>
-      <w:proofErr w:type="spellEnd"/>
-      <w:r>
-        <w:t>. Rökstyðjið í hver</w:t>
+        <w:t>stefnunet hefur nákvæmlega tvær ólíkar grannfræðiraðanir. Rökstyðjið í hver</w:t>
       </w:r>
       <w:r>
         <w:t>j</w:t>
@@ -294,18 +274,105 @@
         <w:t xml:space="preserve"> </w:t>
       </w:r>
       <w:r>
-        <w:t xml:space="preserve">það séu nákvæmlega tvær ólíkar </w:t>
-      </w:r>
-      <w:proofErr w:type="spellStart"/>
-      <w:r>
-        <w:t>grannfræðiraðanir</w:t>
-      </w:r>
-      <w:proofErr w:type="spellEnd"/>
-      <w:r>
-        <w:t xml:space="preserve"> og sýnið þær.</w:t>
+        <w:t>það séu nákvæmlega tvær ólíkar grannfræðiraðanir og sýnið þær.</w:t>
       </w:r>
     </w:p>
     <w:p>
+      <w:pPr>
+        <w:pStyle w:val="ListParagraph"/>
+        <w:numPr>
+          <w:ilvl w:val="0"/>
+          <w:numId w:val="5"/>
+        </w:numPr>
+      </w:pPr>
+      <w:r>
+        <w:rPr>
+          <w:noProof/>
+        </w:rPr>
+        <w:drawing>
+          <wp:anchor distT="0" distB="0" distL="114300" distR="114300" simplePos="0" relativeHeight="251661312" behindDoc="0" locked="0" layoutInCell="1" allowOverlap="1" wp14:anchorId="3CA80A10" wp14:editId="01A3566F">
+            <wp:simplePos x="0" y="0"/>
+            <wp:positionH relativeFrom="column">
+              <wp:posOffset>0</wp:posOffset>
+            </wp:positionH>
+            <wp:positionV relativeFrom="paragraph">
+              <wp:posOffset>-3175</wp:posOffset>
+            </wp:positionV>
+            <wp:extent cx="3832860" cy="4965519"/>
+            <wp:effectExtent l="0" t="0" r="0" b="6985"/>
+            <wp:wrapSquare wrapText="bothSides"/>
+            <wp:docPr id="1975185207" name="Picture 1" descr="Open photo"/>
+            <wp:cNvGraphicFramePr>
+              <a:graphicFrameLocks xmlns:a="http://schemas.openxmlformats.org/drawingml/2006/main" noChangeAspect="1"/>
+            </wp:cNvGraphicFramePr>
+            <a:graphic xmlns:a="http://schemas.openxmlformats.org/drawingml/2006/main">
+              <a:graphicData uri="http://schemas.openxmlformats.org/drawingml/2006/picture">
+                <pic:pic xmlns:pic="http://schemas.openxmlformats.org/drawingml/2006/picture">
+                  <pic:nvPicPr>
+                    <pic:cNvPr id="0" name="Picture 1" descr="Open photo"/>
+                    <pic:cNvPicPr>
+                      <a:picLocks noChangeAspect="1" noChangeArrowheads="1"/>
+                    </pic:cNvPicPr>
+                  </pic:nvPicPr>
+                  <pic:blipFill>
+                    <a:blip r:embed="rId9">
+                      <a:extLst>
+                        <a:ext uri="{28A0092B-C50C-407E-A947-70E740481C1C}">
+                          <a14:useLocalDpi xmlns:a14="http://schemas.microsoft.com/office/drawing/2010/main" val="0"/>
+                        </a:ext>
+                      </a:extLst>
+                    </a:blip>
+                    <a:srcRect/>
+                    <a:stretch>
+                      <a:fillRect/>
+                    </a:stretch>
+                  </pic:blipFill>
+                  <pic:spPr bwMode="auto">
+                    <a:xfrm>
+                      <a:off x="0" y="0"/>
+                      <a:ext cx="3832860" cy="4965519"/>
+                    </a:xfrm>
+                    <a:prstGeom prst="rect">
+                      <a:avLst/>
+                    </a:prstGeom>
+                    <a:noFill/>
+                    <a:ln>
+                      <a:noFill/>
+                    </a:ln>
+                  </pic:spPr>
+                </pic:pic>
+              </a:graphicData>
+            </a:graphic>
+          </wp:anchor>
+        </w:drawing>
+      </w:r>
+      <w:r>
+        <w:t>Beinustu leið frá 1 til 2 til 3 til 4. Einfalt mál</w:t>
+      </w:r>
+    </w:p>
+    <w:p>
+      <w:pPr>
+        <w:pStyle w:val="ListParagraph"/>
+        <w:numPr>
+          <w:ilvl w:val="0"/>
+          <w:numId w:val="5"/>
+        </w:numPr>
+      </w:pPr>
+      <w:r>
+        <w:t>Byrjar í 1, tekur svo 2 EÐA 3 og endar svo í 4</w:t>
+      </w:r>
+    </w:p>
+    <w:p>
+      <w:pPr>
+        <w:pStyle w:val="ListParagraph"/>
+        <w:numPr>
+          <w:ilvl w:val="0"/>
+          <w:numId w:val="5"/>
+        </w:numPr>
+      </w:pPr>
+      <w:r>
+        <w:t>Byrjar í 1. Verður að taka 2 og 3 en skiptir ekki í máli hvaða röð og endar svo í 4. Svo þetta dæmi hefur 2 möguleg svör sem er 1,2,3,4 og 1,3,2,4. Þess vegna eru örvar fram og til baka í 2 og 3, en það fer samt engan hring því þetta endar í 4</w:t>
+      </w:r>
       <w:r>
         <w:br w:type="page"/>
       </w:r>
@@ -324,7 +391,7 @@
         </w:rPr>
         <w:lastRenderedPageBreak/>
         <w:drawing>
-          <wp:anchor distT="0" distB="0" distL="114300" distR="114300" simplePos="0" relativeHeight="251660288" behindDoc="0" locked="0" layoutInCell="1" allowOverlap="1" wp14:anchorId="78B41AC7" wp14:editId="55F9A2AB">
+          <wp:anchor distT="0" distB="0" distL="114300" distR="114300" simplePos="0" relativeHeight="251660288" behindDoc="0" locked="0" layoutInCell="1" allowOverlap="1" wp14:anchorId="78B41AC7" wp14:editId="03B4FEEC">
             <wp:simplePos x="0" y="0"/>
             <wp:positionH relativeFrom="page">
               <wp:align>right</wp:align>
@@ -349,7 +416,7 @@
                     </pic:cNvPicPr>
                   </pic:nvPicPr>
                   <pic:blipFill>
-                    <a:blip r:embed="rId9" cstate="print">
+                    <a:blip r:embed="rId10" cstate="print">
                       <a:extLst>
                         <a:ext uri="{28A0092B-C50C-407E-A947-70E740481C1C}">
                           <a14:useLocalDpi xmlns:a14="http://schemas.microsoft.com/office/drawing/2010/main" val="0"/>
@@ -381,6 +448,9 @@
         </w:drawing>
       </w:r>
       <w:r>
+        <w:rPr>
+          <w:noProof/>
+        </w:rPr>
         <w:drawing>
           <wp:anchor distT="0" distB="0" distL="114300" distR="114300" simplePos="0" relativeHeight="251659264" behindDoc="0" locked="0" layoutInCell="1" allowOverlap="1" wp14:anchorId="7592FA50" wp14:editId="63071B80">
             <wp:simplePos x="0" y="0"/>
@@ -405,7 +475,7 @@
                     <pic:cNvPicPr/>
                   </pic:nvPicPr>
                   <pic:blipFill>
-                    <a:blip r:embed="rId10">
+                    <a:blip r:embed="rId11">
                       <a:extLst>
                         <a:ext uri="{28A0092B-C50C-407E-A947-70E740481C1C}">
                           <a14:useLocalDpi xmlns:a14="http://schemas.microsoft.com/office/drawing/2010/main" val="0"/>
@@ -439,14 +509,7 @@
       </w:r>
       <w:r>
         <w:br/>
-      </w:r>
-      <w:proofErr w:type="spellStart"/>
-      <w:r>
-        <w:t>grannfræðiröð</w:t>
-      </w:r>
-      <w:proofErr w:type="spellEnd"/>
-      <w:r>
-        <w:t xml:space="preserve"> hnúta þess með reikniritinu úr</w:t>
+        <w:t>grannfræðiröð hnúta þess með reikniritinu úr</w:t>
       </w:r>
       <w:r>
         <w:br/>
@@ -469,15 +532,7 @@
         <w:t xml:space="preserve">b. </w:t>
       </w:r>
       <w:r>
-        <w:t xml:space="preserve">Sýnið aðra ólíka </w:t>
-      </w:r>
-      <w:proofErr w:type="spellStart"/>
-      <w:r>
-        <w:t>grannfræðiröð</w:t>
-      </w:r>
-      <w:proofErr w:type="spellEnd"/>
-      <w:r>
-        <w:t xml:space="preserve"> á hnútum</w:t>
+        <w:t>Sýnið aðra ólíka grannfræðiröð á hnútum</w:t>
       </w:r>
       <w:r>
         <w:br/>
@@ -485,14 +540,7 @@
       </w:r>
       <w:r>
         <w:br/>
-      </w:r>
-      <w:proofErr w:type="spellStart"/>
-      <w:r>
-        <w:t>grannfræðiröð</w:t>
-      </w:r>
-      <w:proofErr w:type="spellEnd"/>
-      <w:r>
-        <w:t>.</w:t>
+        <w:t>grannfræðiröð.</w:t>
       </w:r>
       <w:r>
         <w:br/>
@@ -519,18 +567,141 @@
       </w:r>
       <w:r>
         <w:br/>
-        <w:t xml:space="preserve">B: Í b er sama </w:t>
-      </w:r>
-      <w:proofErr w:type="spellStart"/>
-      <w:r>
-        <w:t>logic</w:t>
-      </w:r>
-      <w:proofErr w:type="spellEnd"/>
-      <w:r>
-        <w:t xml:space="preserve">, nema ég ákvað að víxla DF og AG þar sem þau tengjast ekki saman. Núna hunsaði ég reyndar nágrannapælinguna og eina sem ég pældi í var að stefna upp og ég mætti aldrei fara niður. </w:t>
+        <w:t xml:space="preserve">B: Í b er sama logic, nema ég ákvað að víxla DF og AG þar sem þau tengjast ekki saman. Núna hunsaði ég reyndar nágrannapælinguna og eina sem ég pældi í var að stefna upp og ég mætti aldrei fara niður. </w:t>
       </w:r>
     </w:p>
-    <w:p/>
+    <w:p>
+      <w:r>
+        <w:br w:type="page"/>
+      </w:r>
+    </w:p>
+    <w:p>
+      <w:pPr>
+        <w:pStyle w:val="ListParagraph"/>
+        <w:numPr>
+          <w:ilvl w:val="0"/>
+          <w:numId w:val="4"/>
+        </w:numPr>
+      </w:pPr>
+      <w:r>
+        <w:lastRenderedPageBreak/>
+        <w:t>Skrifið aðferðina nonTriangles() í klasann</w:t>
+      </w:r>
+      <w:r>
+        <w:t xml:space="preserve"> </w:t>
+      </w:r>
+      <w:r>
+        <w:t>Digraph. Aðferðin finnur og skilar fjölda hnútaþrennda u, v, w, sem eru þannig að (u, v)</w:t>
+      </w:r>
+      <w:r>
+        <w:br/>
+        <w:t>og (v, w) eru leggir í netinu, en (u, w) er ekki í netinu.</w:t>
+      </w:r>
+    </w:p>
+    <w:p>
+      <w:r>
+        <w:rPr>
+          <w:noProof/>
+        </w:rPr>
+        <w:drawing>
+          <wp:inline distT="0" distB="0" distL="0" distR="0" wp14:anchorId="6E66FA3A" wp14:editId="14AA36CE">
+            <wp:extent cx="5943600" cy="1050290"/>
+            <wp:effectExtent l="0" t="0" r="0" b="0"/>
+            <wp:docPr id="1763417794" name="Picture 1" descr="A screen shot of a computer&#10;&#10;AI-generated content may be incorrect."/>
+            <wp:cNvGraphicFramePr>
+              <a:graphicFrameLocks xmlns:a="http://schemas.openxmlformats.org/drawingml/2006/main" noChangeAspect="1"/>
+            </wp:cNvGraphicFramePr>
+            <a:graphic xmlns:a="http://schemas.openxmlformats.org/drawingml/2006/main">
+              <a:graphicData uri="http://schemas.openxmlformats.org/drawingml/2006/picture">
+                <pic:pic xmlns:pic="http://schemas.openxmlformats.org/drawingml/2006/picture">
+                  <pic:nvPicPr>
+                    <pic:cNvPr id="1763417794" name="Picture 1" descr="A screen shot of a computer&#10;&#10;AI-generated content may be incorrect."/>
+                    <pic:cNvPicPr/>
+                  </pic:nvPicPr>
+                  <pic:blipFill>
+                    <a:blip r:embed="rId12"/>
+                    <a:stretch>
+                      <a:fillRect/>
+                    </a:stretch>
+                  </pic:blipFill>
+                  <pic:spPr>
+                    <a:xfrm>
+                      <a:off x="0" y="0"/>
+                      <a:ext cx="5943600" cy="1050290"/>
+                    </a:xfrm>
+                    <a:prstGeom prst="rect">
+                      <a:avLst/>
+                    </a:prstGeom>
+                  </pic:spPr>
+                </pic:pic>
+              </a:graphicData>
+            </a:graphic>
+          </wp:inline>
+        </w:drawing>
+      </w:r>
+    </w:p>
+    <w:p>
+      <w:r>
+        <w:drawing>
+          <wp:inline distT="0" distB="0" distL="0" distR="0" wp14:anchorId="2B080670" wp14:editId="277D5807">
+            <wp:extent cx="5943600" cy="2465705"/>
+            <wp:effectExtent l="0" t="0" r="0" b="0"/>
+            <wp:docPr id="1939513205" name="Picture 1" descr="A computer screen shot of a code&#10;&#10;AI-generated content may be incorrect."/>
+            <wp:cNvGraphicFramePr>
+              <a:graphicFrameLocks xmlns:a="http://schemas.openxmlformats.org/drawingml/2006/main" noChangeAspect="1"/>
+            </wp:cNvGraphicFramePr>
+            <a:graphic xmlns:a="http://schemas.openxmlformats.org/drawingml/2006/main">
+              <a:graphicData uri="http://schemas.openxmlformats.org/drawingml/2006/picture">
+                <pic:pic xmlns:pic="http://schemas.openxmlformats.org/drawingml/2006/picture">
+                  <pic:nvPicPr>
+                    <pic:cNvPr id="1939513205" name="Picture 1" descr="A computer screen shot of a code&#10;&#10;AI-generated content may be incorrect."/>
+                    <pic:cNvPicPr/>
+                  </pic:nvPicPr>
+                  <pic:blipFill>
+                    <a:blip r:embed="rId13"/>
+                    <a:stretch>
+                      <a:fillRect/>
+                    </a:stretch>
+                  </pic:blipFill>
+                  <pic:spPr>
+                    <a:xfrm>
+                      <a:off x="0" y="0"/>
+                      <a:ext cx="5943600" cy="2465705"/>
+                    </a:xfrm>
+                    <a:prstGeom prst="rect">
+                      <a:avLst/>
+                    </a:prstGeom>
+                  </pic:spPr>
+                </pic:pic>
+              </a:graphicData>
+            </a:graphic>
+          </wp:inline>
+        </w:drawing>
+      </w:r>
+    </w:p>
+    <w:p>
+      <w:r>
+        <w:t>Þrjár loop til að testa u, v, og w samanborið við V sem er stærð fjölda hnúta</w:t>
+      </w:r>
+    </w:p>
+    <w:p>
+      <w:r>
+        <w:br w:type="page"/>
+      </w:r>
+    </w:p>
+    <w:p>
+      <w:pPr>
+        <w:pStyle w:val="ListParagraph"/>
+        <w:numPr>
+          <w:ilvl w:val="0"/>
+          <w:numId w:val="4"/>
+        </w:numPr>
+      </w:pPr>
+      <w:r>
+        <w:lastRenderedPageBreak/>
+        <w:t>Ég gat ekki</w:t>
+      </w:r>
+    </w:p>
     <w:sectPr>
       <w:pgSz w:w="12240" w:h="15840"/>
       <w:pgMar w:top="1440" w:right="1440" w:bottom="1440" w:left="1440" w:header="708" w:footer="708" w:gutter="0"/>
@@ -811,6 +982,95 @@
     </w:lvl>
   </w:abstractNum>
   <w:abstractNum w:abstractNumId="3" w15:restartNumberingAfterBreak="0">
+    <w:nsid w:val="7524330B"/>
+    <w:multiLevelType w:val="hybridMultilevel"/>
+    <w:tmpl w:val="AFF4C89C"/>
+    <w:lvl w:ilvl="0" w:tplc="0409000F">
+      <w:start w:val="1"/>
+      <w:numFmt w:val="decimal"/>
+      <w:lvlText w:val="%1."/>
+      <w:lvlJc w:val="left"/>
+      <w:pPr>
+        <w:ind w:left="720" w:hanging="360"/>
+      </w:pPr>
+      <w:rPr>
+        <w:rFonts w:hint="default"/>
+      </w:rPr>
+    </w:lvl>
+    <w:lvl w:ilvl="1" w:tplc="04090019" w:tentative="1">
+      <w:start w:val="1"/>
+      <w:numFmt w:val="lowerLetter"/>
+      <w:lvlText w:val="%2."/>
+      <w:lvlJc w:val="left"/>
+      <w:pPr>
+        <w:ind w:left="1440" w:hanging="360"/>
+      </w:pPr>
+    </w:lvl>
+    <w:lvl w:ilvl="2" w:tplc="0409001B" w:tentative="1">
+      <w:start w:val="1"/>
+      <w:numFmt w:val="lowerRoman"/>
+      <w:lvlText w:val="%3."/>
+      <w:lvlJc w:val="right"/>
+      <w:pPr>
+        <w:ind w:left="2160" w:hanging="180"/>
+      </w:pPr>
+    </w:lvl>
+    <w:lvl w:ilvl="3" w:tplc="0409000F" w:tentative="1">
+      <w:start w:val="1"/>
+      <w:numFmt w:val="decimal"/>
+      <w:lvlText w:val="%4."/>
+      <w:lvlJc w:val="left"/>
+      <w:pPr>
+        <w:ind w:left="2880" w:hanging="360"/>
+      </w:pPr>
+    </w:lvl>
+    <w:lvl w:ilvl="4" w:tplc="04090019" w:tentative="1">
+      <w:start w:val="1"/>
+      <w:numFmt w:val="lowerLetter"/>
+      <w:lvlText w:val="%5."/>
+      <w:lvlJc w:val="left"/>
+      <w:pPr>
+        <w:ind w:left="3600" w:hanging="360"/>
+      </w:pPr>
+    </w:lvl>
+    <w:lvl w:ilvl="5" w:tplc="0409001B" w:tentative="1">
+      <w:start w:val="1"/>
+      <w:numFmt w:val="lowerRoman"/>
+      <w:lvlText w:val="%6."/>
+      <w:lvlJc w:val="right"/>
+      <w:pPr>
+        <w:ind w:left="4320" w:hanging="180"/>
+      </w:pPr>
+    </w:lvl>
+    <w:lvl w:ilvl="6" w:tplc="0409000F" w:tentative="1">
+      <w:start w:val="1"/>
+      <w:numFmt w:val="decimal"/>
+      <w:lvlText w:val="%7."/>
+      <w:lvlJc w:val="left"/>
+      <w:pPr>
+        <w:ind w:left="5040" w:hanging="360"/>
+      </w:pPr>
+    </w:lvl>
+    <w:lvl w:ilvl="7" w:tplc="04090019" w:tentative="1">
+      <w:start w:val="1"/>
+      <w:numFmt w:val="lowerLetter"/>
+      <w:lvlText w:val="%8."/>
+      <w:lvlJc w:val="left"/>
+      <w:pPr>
+        <w:ind w:left="5760" w:hanging="360"/>
+      </w:pPr>
+    </w:lvl>
+    <w:lvl w:ilvl="8" w:tplc="0409001B" w:tentative="1">
+      <w:start w:val="1"/>
+      <w:numFmt w:val="lowerRoman"/>
+      <w:lvlText w:val="%9."/>
+      <w:lvlJc w:val="right"/>
+      <w:pPr>
+        <w:ind w:left="6480" w:hanging="180"/>
+      </w:pPr>
+    </w:lvl>
+  </w:abstractNum>
+  <w:abstractNum w:abstractNumId="4" w15:restartNumberingAfterBreak="0">
     <w:nsid w:val="76060C94"/>
     <w:multiLevelType w:val="hybridMultilevel"/>
     <w:tmpl w:val="44E0BB22"/>
@@ -909,6 +1169,9 @@
     <w:abstractNumId w:val="0"/>
   </w:num>
   <w:num w:numId="4" w16cid:durableId="1337222841">
+    <w:abstractNumId w:val="4"/>
+  </w:num>
+  <w:num w:numId="5" w16cid:durableId="633297430">
     <w:abstractNumId w:val="3"/>
   </w:num>
 </w:numbering>

</xml_diff>